<commit_message>
Finished mobile version and documentation.
</commit_message>
<xml_diff>
--- a/External Documentation for Portfolio.docx
+++ b/External Documentation for Portfolio.docx
@@ -304,13 +304,462 @@
         <mc:AlternateContent>
           <mc:Choice Requires="wps">
             <w:drawing>
-              <wp:anchor distT="45720" distB="45720" distL="114300" distR="114300" simplePos="0" relativeHeight="251667456" behindDoc="0" locked="0" layoutInCell="1" allowOverlap="1" wp14:anchorId="0A87501B" wp14:editId="0418D32F">
+              <wp:anchor distT="0" distB="0" distL="114300" distR="114300" simplePos="0" relativeHeight="251662336" behindDoc="0" locked="0" layoutInCell="1" allowOverlap="1" wp14:anchorId="0B123E03" wp14:editId="55E1A96B">
                 <wp:simplePos x="0" y="0"/>
                 <wp:positionH relativeFrom="column">
-                  <wp:posOffset>3088005</wp:posOffset>
+                  <wp:posOffset>2305050</wp:posOffset>
                 </wp:positionH>
                 <wp:positionV relativeFrom="paragraph">
-                  <wp:posOffset>2564130</wp:posOffset>
+                  <wp:posOffset>290195</wp:posOffset>
+                </wp:positionV>
+                <wp:extent cx="9525" cy="2019300"/>
+                <wp:effectExtent l="76200" t="38100" r="66675" b="19050"/>
+                <wp:wrapNone/>
+                <wp:docPr id="6" name="Straight Arrow Connector 6"/>
+                <wp:cNvGraphicFramePr/>
+                <a:graphic xmlns:a="http://schemas.openxmlformats.org/drawingml/2006/main">
+                  <a:graphicData uri="http://schemas.microsoft.com/office/word/2010/wordprocessingShape">
+                    <wps:wsp>
+                      <wps:cNvCnPr/>
+                      <wps:spPr>
+                        <a:xfrm flipH="1" flipV="1">
+                          <a:off x="0" y="0"/>
+                          <a:ext cx="9525" cy="2019300"/>
+                        </a:xfrm>
+                        <a:prstGeom prst="straightConnector1">
+                          <a:avLst/>
+                        </a:prstGeom>
+                        <a:ln>
+                          <a:tailEnd type="triangle"/>
+                        </a:ln>
+                      </wps:spPr>
+                      <wps:style>
+                        <a:lnRef idx="1">
+                          <a:schemeClr val="accent1"/>
+                        </a:lnRef>
+                        <a:fillRef idx="0">
+                          <a:schemeClr val="accent1"/>
+                        </a:fillRef>
+                        <a:effectRef idx="0">
+                          <a:schemeClr val="accent1"/>
+                        </a:effectRef>
+                        <a:fontRef idx="minor">
+                          <a:schemeClr val="tx1"/>
+                        </a:fontRef>
+                      </wps:style>
+                      <wps:bodyPr/>
+                    </wps:wsp>
+                  </a:graphicData>
+                </a:graphic>
+              </wp:anchor>
+            </w:drawing>
+          </mc:Choice>
+          <mc:Fallback>
+            <w:pict>
+              <v:shapetype w14:anchorId="15089470" id="_x0000_t32" coordsize="21600,21600" o:spt="32" o:oned="t" path="m,l21600,21600e" filled="f">
+                <v:path arrowok="t" fillok="f" o:connecttype="none"/>
+                <o:lock v:ext="edit" shapetype="t"/>
+              </v:shapetype>
+              <v:shape id="Straight Arrow Connector 6" o:spid="_x0000_s1026" type="#_x0000_t32" style="position:absolute;margin-left:181.5pt;margin-top:22.85pt;width:.75pt;height:159pt;flip:x y;z-index:251662336;visibility:visible;mso-wrap-style:square;mso-wrap-distance-left:9pt;mso-wrap-distance-top:0;mso-wrap-distance-right:9pt;mso-wrap-distance-bottom:0;mso-position-horizontal:absolute;mso-position-horizontal-relative:text;mso-position-vertical:absolute;mso-position-vertical-relative:text" o:gfxdata="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" strokecolor="#5b9bd5 [3204]" strokeweight=".5pt">
+                <v:stroke endarrow="block" joinstyle="miter"/>
+              </v:shape>
+            </w:pict>
+          </mc:Fallback>
+        </mc:AlternateContent>
+      </w:r>
+      <w:r>
+        <w:rPr>
+          <w:noProof/>
+        </w:rPr>
+        <mc:AlternateContent>
+          <mc:Choice Requires="wps">
+            <w:drawing>
+              <wp:anchor distT="0" distB="0" distL="114300" distR="114300" simplePos="0" relativeHeight="251665408" behindDoc="0" locked="0" layoutInCell="1" allowOverlap="1" wp14:anchorId="4D2D4DC7" wp14:editId="5E0DB850">
+                <wp:simplePos x="0" y="0"/>
+                <wp:positionH relativeFrom="column">
+                  <wp:posOffset>3781425</wp:posOffset>
+                </wp:positionH>
+                <wp:positionV relativeFrom="paragraph">
+                  <wp:posOffset>299720</wp:posOffset>
+                </wp:positionV>
+                <wp:extent cx="19050" cy="2209800"/>
+                <wp:effectExtent l="76200" t="38100" r="57150" b="19050"/>
+                <wp:wrapNone/>
+                <wp:docPr id="8" name="Straight Arrow Connector 8"/>
+                <wp:cNvGraphicFramePr/>
+                <a:graphic xmlns:a="http://schemas.openxmlformats.org/drawingml/2006/main">
+                  <a:graphicData uri="http://schemas.microsoft.com/office/word/2010/wordprocessingShape">
+                    <wps:wsp>
+                      <wps:cNvCnPr/>
+                      <wps:spPr>
+                        <a:xfrm flipH="1" flipV="1">
+                          <a:off x="0" y="0"/>
+                          <a:ext cx="19050" cy="2209800"/>
+                        </a:xfrm>
+                        <a:prstGeom prst="straightConnector1">
+                          <a:avLst/>
+                        </a:prstGeom>
+                        <a:ln>
+                          <a:tailEnd type="triangle"/>
+                        </a:ln>
+                      </wps:spPr>
+                      <wps:style>
+                        <a:lnRef idx="1">
+                          <a:schemeClr val="accent1"/>
+                        </a:lnRef>
+                        <a:fillRef idx="0">
+                          <a:schemeClr val="accent1"/>
+                        </a:fillRef>
+                        <a:effectRef idx="0">
+                          <a:schemeClr val="accent1"/>
+                        </a:effectRef>
+                        <a:fontRef idx="minor">
+                          <a:schemeClr val="tx1"/>
+                        </a:fontRef>
+                      </wps:style>
+                      <wps:bodyPr/>
+                    </wps:wsp>
+                  </a:graphicData>
+                </a:graphic>
+              </wp:anchor>
+            </w:drawing>
+          </mc:Choice>
+          <mc:Fallback>
+            <w:pict>
+              <v:shape w14:anchorId="0F8CB5D2" id="Straight Arrow Connector 8" o:spid="_x0000_s1026" type="#_x0000_t32" style="position:absolute;margin-left:297.75pt;margin-top:23.6pt;width:1.5pt;height:174pt;flip:x y;z-index:251665408;visibility:visible;mso-wrap-style:square;mso-wrap-distance-left:9pt;mso-wrap-distance-top:0;mso-wrap-distance-right:9pt;mso-wrap-distance-bottom:0;mso-position-horizontal:absolute;mso-position-horizontal-relative:text;mso-position-vertical:absolute;mso-position-vertical-relative:text" o:gfxdata="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" strokecolor="#5b9bd5 [3204]" strokeweight=".5pt">
+                <v:stroke endarrow="block" joinstyle="miter"/>
+              </v:shape>
+            </w:pict>
+          </mc:Fallback>
+        </mc:AlternateContent>
+      </w:r>
+      <w:r>
+        <w:rPr>
+          <w:noProof/>
+        </w:rPr>
+        <mc:AlternateContent>
+          <mc:Choice Requires="wps">
+            <w:drawing>
+              <wp:anchor distT="45720" distB="45720" distL="114300" distR="114300" simplePos="0" relativeHeight="251661312" behindDoc="0" locked="0" layoutInCell="1" allowOverlap="1" wp14:anchorId="15121BE8" wp14:editId="72C54DF3">
+                <wp:simplePos x="0" y="0"/>
+                <wp:positionH relativeFrom="column">
+                  <wp:posOffset>266700</wp:posOffset>
+                </wp:positionH>
+                <wp:positionV relativeFrom="paragraph">
+                  <wp:posOffset>1433195</wp:posOffset>
+                </wp:positionV>
+                <wp:extent cx="1971675" cy="561975"/>
+                <wp:effectExtent l="0" t="0" r="28575" b="28575"/>
+                <wp:wrapSquare wrapText="bothSides"/>
+                <wp:docPr id="217" name="Text Box 2"/>
+                <wp:cNvGraphicFramePr>
+                  <a:graphicFrameLocks xmlns:a="http://schemas.openxmlformats.org/drawingml/2006/main"/>
+                </wp:cNvGraphicFramePr>
+                <a:graphic xmlns:a="http://schemas.openxmlformats.org/drawingml/2006/main">
+                  <a:graphicData uri="http://schemas.microsoft.com/office/word/2010/wordprocessingShape">
+                    <wps:wsp>
+                      <wps:cNvSpPr txBox="1">
+                        <a:spLocks noChangeArrowheads="1"/>
+                      </wps:cNvSpPr>
+                      <wps:spPr bwMode="auto">
+                        <a:xfrm>
+                          <a:off x="0" y="0"/>
+                          <a:ext cx="1971675" cy="561975"/>
+                        </a:xfrm>
+                        <a:prstGeom prst="rect">
+                          <a:avLst/>
+                        </a:prstGeom>
+                        <a:solidFill>
+                          <a:srgbClr val="FFFFFF"/>
+                        </a:solidFill>
+                        <a:ln w="9525">
+                          <a:solidFill>
+                            <a:srgbClr val="000000"/>
+                          </a:solidFill>
+                          <a:miter lim="800000"/>
+                          <a:headEnd/>
+                          <a:tailEnd/>
+                        </a:ln>
+                      </wps:spPr>
+                      <wps:txbx>
+                        <w:txbxContent>
+                          <w:p>
+                            <w:r>
+                              <w:t>Active navigation is shown in a different color</w:t>
+                            </w:r>
+                          </w:p>
+                          <w:p/>
+                        </w:txbxContent>
+                      </wps:txbx>
+                      <wps:bodyPr rot="0" vert="horz" wrap="square" lIns="91440" tIns="45720" rIns="91440" bIns="45720" anchor="t" anchorCtr="0">
+                        <a:noAutofit/>
+                      </wps:bodyPr>
+                    </wps:wsp>
+                  </a:graphicData>
+                </a:graphic>
+                <wp14:sizeRelH relativeFrom="margin">
+                  <wp14:pctWidth>0</wp14:pctWidth>
+                </wp14:sizeRelH>
+                <wp14:sizeRelV relativeFrom="margin">
+                  <wp14:pctHeight>0</wp14:pctHeight>
+                </wp14:sizeRelV>
+              </wp:anchor>
+            </w:drawing>
+          </mc:Choice>
+          <mc:Fallback>
+            <w:pict>
+              <v:shapetype w14:anchorId="15121BE8" id="_x0000_t202" coordsize="21600,21600" o:spt="202" path="m,l,21600r21600,l21600,xe">
+                <v:stroke joinstyle="miter"/>
+                <v:path gradientshapeok="t" o:connecttype="rect"/>
+              </v:shapetype>
+              <v:shape id="Text Box 2" o:spid="_x0000_s1026" type="#_x0000_t202" style="position:absolute;margin-left:21pt;margin-top:112.85pt;width:155.25pt;height:44.25pt;z-index:251661312;visibility:visible;mso-wrap-style:square;mso-width-percent:0;mso-height-percent:0;mso-wrap-distance-left:9pt;mso-wrap-distance-top:3.6pt;mso-wrap-distance-right:9pt;mso-wrap-distance-bottom:3.6pt;mso-position-horizontal:absolute;mso-position-horizontal-relative:text;mso-position-vertical:absolute;mso-position-vertical-relative:text;mso-width-percent:0;mso-height-percent:0;mso-width-relative:margin;mso-height-relative:margin;v-text-anchor:top" o:gfxdata="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">
+                <v:textbox>
+                  <w:txbxContent>
+                    <w:p>
+                      <w:r>
+                        <w:t>Active navigation is shown in a different color</w:t>
+                      </w:r>
+                    </w:p>
+                    <w:p/>
+                  </w:txbxContent>
+                </v:textbox>
+                <w10:wrap type="square"/>
+              </v:shape>
+            </w:pict>
+          </mc:Fallback>
+        </mc:AlternateContent>
+      </w:r>
+      <w:r>
+        <w:rPr>
+          <w:noProof/>
+        </w:rPr>
+        <mc:AlternateContent>
+          <mc:Choice Requires="wps">
+            <w:drawing>
+              <wp:anchor distT="0" distB="0" distL="114300" distR="114300" simplePos="0" relativeHeight="251659264" behindDoc="0" locked="0" layoutInCell="1" allowOverlap="1" wp14:anchorId="164C45BC" wp14:editId="071C0ADA">
+                <wp:simplePos x="0" y="0"/>
+                <wp:positionH relativeFrom="column">
+                  <wp:posOffset>609600</wp:posOffset>
+                </wp:positionH>
+                <wp:positionV relativeFrom="paragraph">
+                  <wp:posOffset>347345</wp:posOffset>
+                </wp:positionV>
+                <wp:extent cx="0" cy="1085850"/>
+                <wp:effectExtent l="76200" t="38100" r="57150" b="19050"/>
+                <wp:wrapNone/>
+                <wp:docPr id="5" name="Straight Arrow Connector 5"/>
+                <wp:cNvGraphicFramePr/>
+                <a:graphic xmlns:a="http://schemas.openxmlformats.org/drawingml/2006/main">
+                  <a:graphicData uri="http://schemas.microsoft.com/office/word/2010/wordprocessingShape">
+                    <wps:wsp>
+                      <wps:cNvCnPr/>
+                      <wps:spPr>
+                        <a:xfrm flipV="1">
+                          <a:off x="0" y="0"/>
+                          <a:ext cx="0" cy="1085850"/>
+                        </a:xfrm>
+                        <a:prstGeom prst="straightConnector1">
+                          <a:avLst/>
+                        </a:prstGeom>
+                        <a:ln>
+                          <a:tailEnd type="triangle"/>
+                        </a:ln>
+                      </wps:spPr>
+                      <wps:style>
+                        <a:lnRef idx="1">
+                          <a:schemeClr val="accent1"/>
+                        </a:lnRef>
+                        <a:fillRef idx="0">
+                          <a:schemeClr val="accent1"/>
+                        </a:fillRef>
+                        <a:effectRef idx="0">
+                          <a:schemeClr val="accent1"/>
+                        </a:effectRef>
+                        <a:fontRef idx="minor">
+                          <a:schemeClr val="tx1"/>
+                        </a:fontRef>
+                      </wps:style>
+                      <wps:bodyPr/>
+                    </wps:wsp>
+                  </a:graphicData>
+                </a:graphic>
+              </wp:anchor>
+            </w:drawing>
+          </mc:Choice>
+          <mc:Fallback>
+            <w:pict>
+              <v:shape w14:anchorId="26B1248C" id="Straight Arrow Connector 5" o:spid="_x0000_s1026" type="#_x0000_t32" style="position:absolute;margin-left:48pt;margin-top:27.35pt;width:0;height:85.5pt;flip:y;z-index:251659264;visibility:visible;mso-wrap-style:square;mso-wrap-distance-left:9pt;mso-wrap-distance-top:0;mso-wrap-distance-right:9pt;mso-wrap-distance-bottom:0;mso-position-horizontal:absolute;mso-position-horizontal-relative:text;mso-position-vertical:absolute;mso-position-vertical-relative:text" o:gfxdata="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" strokecolor="#5b9bd5 [3204]" strokeweight=".5pt">
+                <v:stroke endarrow="block" joinstyle="miter"/>
+              </v:shape>
+            </w:pict>
+          </mc:Fallback>
+        </mc:AlternateContent>
+      </w:r>
+      <w:r>
+        <w:rPr>
+          <w:noProof/>
+        </w:rPr>
+        <w:drawing>
+          <wp:inline distT="0" distB="0" distL="0" distR="0" wp14:anchorId="59D90098" wp14:editId="74F8B848">
+            <wp:extent cx="5943600" cy="504825"/>
+            <wp:effectExtent l="0" t="0" r="0" b="9525"/>
+            <wp:docPr id="25" name="Picture 25"/>
+            <wp:cNvGraphicFramePr>
+              <a:graphicFrameLocks xmlns:a="http://schemas.openxmlformats.org/drawingml/2006/main" noChangeAspect="1"/>
+            </wp:cNvGraphicFramePr>
+            <a:graphic xmlns:a="http://schemas.openxmlformats.org/drawingml/2006/main">
+              <a:graphicData uri="http://schemas.openxmlformats.org/drawingml/2006/picture">
+                <pic:pic xmlns:pic="http://schemas.openxmlformats.org/drawingml/2006/picture">
+                  <pic:nvPicPr>
+                    <pic:cNvPr id="0" name="Picture 2"/>
+                    <pic:cNvPicPr>
+                      <a:picLocks noChangeAspect="1" noChangeArrowheads="1"/>
+                    </pic:cNvPicPr>
+                  </pic:nvPicPr>
+                  <pic:blipFill>
+                    <a:blip r:embed="rId9">
+                      <a:extLst>
+                        <a:ext uri="{28A0092B-C50C-407E-A947-70E740481C1C}">
+                          <a14:useLocalDpi xmlns:a14="http://schemas.microsoft.com/office/drawing/2010/main" val="0"/>
+                        </a:ext>
+                      </a:extLst>
+                    </a:blip>
+                    <a:srcRect/>
+                    <a:stretch>
+                      <a:fillRect/>
+                    </a:stretch>
+                  </pic:blipFill>
+                  <pic:spPr bwMode="auto">
+                    <a:xfrm>
+                      <a:off x="0" y="0"/>
+                      <a:ext cx="5943600" cy="504825"/>
+                    </a:xfrm>
+                    <a:prstGeom prst="rect">
+                      <a:avLst/>
+                    </a:prstGeom>
+                    <a:noFill/>
+                    <a:ln>
+                      <a:noFill/>
+                    </a:ln>
+                  </pic:spPr>
+                </pic:pic>
+              </a:graphicData>
+            </a:graphic>
+          </wp:inline>
+        </w:drawing>
+      </w:r>
+    </w:p>
+    <w:p>
+      <w:pPr>
+        <w:pStyle w:val="Title"/>
+        <w:rPr>
+          <w:noProof/>
+        </w:rPr>
+      </w:pPr>
+      <w:r>
+        <w:rPr>
+          <w:noProof/>
+        </w:rPr>
+        <mc:AlternateContent>
+          <mc:Choice Requires="wps">
+            <w:drawing>
+              <wp:anchor distT="45720" distB="45720" distL="114300" distR="114300" simplePos="0" relativeHeight="251664384" behindDoc="0" locked="0" layoutInCell="1" allowOverlap="1" wp14:anchorId="30D718E4" wp14:editId="46E2A298">
+                <wp:simplePos x="0" y="0"/>
+                <wp:positionH relativeFrom="column">
+                  <wp:posOffset>211455</wp:posOffset>
+                </wp:positionH>
+                <wp:positionV relativeFrom="paragraph">
+                  <wp:posOffset>1640205</wp:posOffset>
+                </wp:positionV>
+                <wp:extent cx="2360930" cy="1404620"/>
+                <wp:effectExtent l="0" t="0" r="22860" b="11430"/>
+                <wp:wrapSquare wrapText="bothSides"/>
+                <wp:docPr id="7" name="Text Box 2"/>
+                <wp:cNvGraphicFramePr>
+                  <a:graphicFrameLocks xmlns:a="http://schemas.openxmlformats.org/drawingml/2006/main"/>
+                </wp:cNvGraphicFramePr>
+                <a:graphic xmlns:a="http://schemas.openxmlformats.org/drawingml/2006/main">
+                  <a:graphicData uri="http://schemas.microsoft.com/office/word/2010/wordprocessingShape">
+                    <wps:wsp>
+                      <wps:cNvSpPr txBox="1">
+                        <a:spLocks noChangeArrowheads="1"/>
+                      </wps:cNvSpPr>
+                      <wps:spPr bwMode="auto">
+                        <a:xfrm>
+                          <a:off x="0" y="0"/>
+                          <a:ext cx="2360930" cy="1404620"/>
+                        </a:xfrm>
+                        <a:prstGeom prst="rect">
+                          <a:avLst/>
+                        </a:prstGeom>
+                        <a:solidFill>
+                          <a:srgbClr val="FFFFFF"/>
+                        </a:solidFill>
+                        <a:ln w="9525">
+                          <a:solidFill>
+                            <a:srgbClr val="000000"/>
+                          </a:solidFill>
+                          <a:miter lim="800000"/>
+                          <a:headEnd/>
+                          <a:tailEnd/>
+                        </a:ln>
+                      </wps:spPr>
+                      <wps:txbx>
+                        <w:txbxContent>
+                          <w:p>
+                            <w:r>
+                              <w:t>Hovering over a navigation button changes the color and underlines the link.</w:t>
+                            </w:r>
+                          </w:p>
+                        </w:txbxContent>
+                      </wps:txbx>
+                      <wps:bodyPr rot="0" vert="horz" wrap="square" lIns="91440" tIns="45720" rIns="91440" bIns="45720" anchor="t" anchorCtr="0">
+                        <a:spAutoFit/>
+                      </wps:bodyPr>
+                    </wps:wsp>
+                  </a:graphicData>
+                </a:graphic>
+                <wp14:sizeRelH relativeFrom="margin">
+                  <wp14:pctWidth>40000</wp14:pctWidth>
+                </wp14:sizeRelH>
+                <wp14:sizeRelV relativeFrom="margin">
+                  <wp14:pctHeight>20000</wp14:pctHeight>
+                </wp14:sizeRelV>
+              </wp:anchor>
+            </w:drawing>
+          </mc:Choice>
+          <mc:Fallback>
+            <w:pict>
+              <v:shape w14:anchorId="30D718E4" id="_x0000_s1027" type="#_x0000_t202" style="position:absolute;margin-left:16.65pt;margin-top:129.15pt;width:185.9pt;height:110.6pt;z-index:251664384;visibility:visible;mso-wrap-style:square;mso-width-percent:400;mso-height-percent:200;mso-wrap-distance-left:9pt;mso-wrap-distance-top:3.6pt;mso-wrap-distance-right:9pt;mso-wrap-distance-bottom:3.6pt;mso-position-horizontal:absolute;mso-position-horizontal-relative:text;mso-position-vertical:absolute;mso-position-vertical-relative:text;mso-width-percent:400;mso-height-percent:200;mso-width-relative:margin;mso-height-relative:margin;v-text-anchor:top" o:gfxdata="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">
+                <v:textbox style="mso-fit-shape-to-text:t">
+                  <w:txbxContent>
+                    <w:p>
+                      <w:r>
+                        <w:t>Hovering over a navigation button changes the color and underlines the link.</w:t>
+                      </w:r>
+                    </w:p>
+                  </w:txbxContent>
+                </v:textbox>
+                <w10:wrap type="square"/>
+              </v:shape>
+            </w:pict>
+          </mc:Fallback>
+        </mc:AlternateContent>
+      </w:r>
+      <w:r>
+        <w:rPr>
+          <w:noProof/>
+        </w:rPr>
+        <mc:AlternateContent>
+          <mc:Choice Requires="wps">
+            <w:drawing>
+              <wp:anchor distT="45720" distB="45720" distL="114300" distR="114300" simplePos="0" relativeHeight="251667456" behindDoc="0" locked="0" layoutInCell="1" allowOverlap="1" wp14:anchorId="5D7F814B" wp14:editId="7F9000D2">
+                <wp:simplePos x="0" y="0"/>
+                <wp:positionH relativeFrom="column">
+                  <wp:posOffset>3097530</wp:posOffset>
+                </wp:positionH>
+                <wp:positionV relativeFrom="paragraph">
+                  <wp:posOffset>1840230</wp:posOffset>
                 </wp:positionV>
                 <wp:extent cx="2360930" cy="1404620"/>
                 <wp:effectExtent l="0" t="0" r="22860" b="11430"/>
@@ -379,11 +828,7 @@
           </mc:Choice>
           <mc:Fallback>
             <w:pict>
-              <v:shapetype w14:anchorId="0A87501B" id="_x0000_t202" coordsize="21600,21600" o:spt="202" path="m,l,21600r21600,l21600,xe">
-                <v:stroke joinstyle="miter"/>
-                <v:path gradientshapeok="t" o:connecttype="rect"/>
-              </v:shapetype>
-              <v:shape id="Text Box 2" o:spid="_x0000_s1026" type="#_x0000_t202" style="position:absolute;margin-left:243.15pt;margin-top:201.9pt;width:185.9pt;height:110.6pt;z-index:251667456;visibility:visible;mso-wrap-style:square;mso-width-percent:400;mso-height-percent:200;mso-wrap-distance-left:9pt;mso-wrap-distance-top:3.6pt;mso-wrap-distance-right:9pt;mso-wrap-distance-bottom:3.6pt;mso-position-horizontal:absolute;mso-position-horizontal-relative:text;mso-position-vertical:absolute;mso-position-vertical-relative:text;mso-width-percent:400;mso-height-percent:200;mso-width-relative:margin;mso-height-relative:margin;v-text-anchor:top" o:gfxdata="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">
+              <v:shape w14:anchorId="5D7F814B" id="_x0000_s1028" type="#_x0000_t202" style="position:absolute;margin-left:243.9pt;margin-top:144.9pt;width:185.9pt;height:110.6pt;z-index:251667456;visibility:visible;mso-wrap-style:square;mso-width-percent:400;mso-height-percent:200;mso-wrap-distance-left:9pt;mso-wrap-distance-top:3.6pt;mso-wrap-distance-right:9pt;mso-wrap-distance-bottom:3.6pt;mso-position-horizontal:absolute;mso-position-horizontal-relative:text;mso-position-vertical:absolute;mso-position-vertical-relative:text;mso-width-percent:400;mso-height-percent:200;mso-width-relative:margin;mso-height-relative:margin;v-text-anchor:top" o:gfxdata="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">
                 <v:textbox style="mso-fit-shape-to-text:t">
                   <w:txbxContent>
                     <w:p>
@@ -414,531 +859,13 @@
         <mc:AlternateContent>
           <mc:Choice Requires="wps">
             <w:drawing>
-              <wp:anchor distT="0" distB="0" distL="114300" distR="114300" simplePos="0" relativeHeight="251665408" behindDoc="0" locked="0" layoutInCell="1" allowOverlap="1" wp14:anchorId="476A6E77" wp14:editId="591CB481">
+              <wp:anchor distT="45720" distB="45720" distL="114300" distR="114300" simplePos="0" relativeHeight="251687936" behindDoc="0" locked="0" layoutInCell="1" allowOverlap="1" wp14:anchorId="76063399" wp14:editId="66F65B4F">
                 <wp:simplePos x="0" y="0"/>
-                <wp:positionH relativeFrom="column">
-                  <wp:posOffset>4457700</wp:posOffset>
+                <wp:positionH relativeFrom="margin">
+                  <wp:posOffset>1038225</wp:posOffset>
                 </wp:positionH>
                 <wp:positionV relativeFrom="paragraph">
-                  <wp:posOffset>356870</wp:posOffset>
-                </wp:positionV>
-                <wp:extent cx="19050" cy="2209800"/>
-                <wp:effectExtent l="76200" t="38100" r="57150" b="19050"/>
-                <wp:wrapNone/>
-                <wp:docPr id="8" name="Straight Arrow Connector 8"/>
-                <wp:cNvGraphicFramePr/>
-                <a:graphic xmlns:a="http://schemas.openxmlformats.org/drawingml/2006/main">
-                  <a:graphicData uri="http://schemas.microsoft.com/office/word/2010/wordprocessingShape">
-                    <wps:wsp>
-                      <wps:cNvCnPr/>
-                      <wps:spPr>
-                        <a:xfrm flipH="1" flipV="1">
-                          <a:off x="0" y="0"/>
-                          <a:ext cx="19050" cy="2209800"/>
-                        </a:xfrm>
-                        <a:prstGeom prst="straightConnector1">
-                          <a:avLst/>
-                        </a:prstGeom>
-                        <a:ln>
-                          <a:tailEnd type="triangle"/>
-                        </a:ln>
-                      </wps:spPr>
-                      <wps:style>
-                        <a:lnRef idx="1">
-                          <a:schemeClr val="accent1"/>
-                        </a:lnRef>
-                        <a:fillRef idx="0">
-                          <a:schemeClr val="accent1"/>
-                        </a:fillRef>
-                        <a:effectRef idx="0">
-                          <a:schemeClr val="accent1"/>
-                        </a:effectRef>
-                        <a:fontRef idx="minor">
-                          <a:schemeClr val="tx1"/>
-                        </a:fontRef>
-                      </wps:style>
-                      <wps:bodyPr/>
-                    </wps:wsp>
-                  </a:graphicData>
-                </a:graphic>
-              </wp:anchor>
-            </w:drawing>
-          </mc:Choice>
-          <mc:Fallback>
-            <w:pict>
-              <v:shapetype w14:anchorId="3079CF39" id="_x0000_t32" coordsize="21600,21600" o:spt="32" o:oned="t" path="m,l21600,21600e" filled="f">
-                <v:path arrowok="t" fillok="f" o:connecttype="none"/>
-                <o:lock v:ext="edit" shapetype="t"/>
-              </v:shapetype>
-              <v:shape id="Straight Arrow Connector 8" o:spid="_x0000_s1026" type="#_x0000_t32" style="position:absolute;margin-left:351pt;margin-top:28.1pt;width:1.5pt;height:174pt;flip:x y;z-index:251665408;visibility:visible;mso-wrap-style:square;mso-wrap-distance-left:9pt;mso-wrap-distance-top:0;mso-wrap-distance-right:9pt;mso-wrap-distance-bottom:0;mso-position-horizontal:absolute;mso-position-horizontal-relative:text;mso-position-vertical:absolute;mso-position-vertical-relative:text" o:gfxdata="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" strokecolor="#5b9bd5 [3204]" strokeweight=".5pt">
-                <v:stroke endarrow="block" joinstyle="miter"/>
-              </v:shape>
-            </w:pict>
-          </mc:Fallback>
-        </mc:AlternateContent>
-      </w:r>
-      <w:r>
-        <w:rPr>
-          <w:noProof/>
-        </w:rPr>
-        <mc:AlternateContent>
-          <mc:Choice Requires="wps">
-            <w:drawing>
-              <wp:anchor distT="45720" distB="45720" distL="114300" distR="114300" simplePos="0" relativeHeight="251664384" behindDoc="0" locked="0" layoutInCell="1" allowOverlap="1" wp14:anchorId="3D459A92" wp14:editId="3247A77C">
-                <wp:simplePos x="0" y="0"/>
-                <wp:positionH relativeFrom="column">
-                  <wp:posOffset>211455</wp:posOffset>
-                </wp:positionH>
-                <wp:positionV relativeFrom="paragraph">
-                  <wp:posOffset>2316480</wp:posOffset>
-                </wp:positionV>
-                <wp:extent cx="2360930" cy="1404620"/>
-                <wp:effectExtent l="0" t="0" r="22860" b="11430"/>
-                <wp:wrapSquare wrapText="bothSides"/>
-                <wp:docPr id="7" name="Text Box 2"/>
-                <wp:cNvGraphicFramePr>
-                  <a:graphicFrameLocks xmlns:a="http://schemas.openxmlformats.org/drawingml/2006/main"/>
-                </wp:cNvGraphicFramePr>
-                <a:graphic xmlns:a="http://schemas.openxmlformats.org/drawingml/2006/main">
-                  <a:graphicData uri="http://schemas.microsoft.com/office/word/2010/wordprocessingShape">
-                    <wps:wsp>
-                      <wps:cNvSpPr txBox="1">
-                        <a:spLocks noChangeArrowheads="1"/>
-                      </wps:cNvSpPr>
-                      <wps:spPr bwMode="auto">
-                        <a:xfrm>
-                          <a:off x="0" y="0"/>
-                          <a:ext cx="2360930" cy="1404620"/>
-                        </a:xfrm>
-                        <a:prstGeom prst="rect">
-                          <a:avLst/>
-                        </a:prstGeom>
-                        <a:solidFill>
-                          <a:srgbClr val="FFFFFF"/>
-                        </a:solidFill>
-                        <a:ln w="9525">
-                          <a:solidFill>
-                            <a:srgbClr val="000000"/>
-                          </a:solidFill>
-                          <a:miter lim="800000"/>
-                          <a:headEnd/>
-                          <a:tailEnd/>
-                        </a:ln>
-                      </wps:spPr>
-                      <wps:txbx>
-                        <w:txbxContent>
-                          <w:p>
-                            <w:r>
-                              <w:t>Hovering over a navigation button changes the color and underlines the link.</w:t>
-                            </w:r>
-                          </w:p>
-                        </w:txbxContent>
-                      </wps:txbx>
-                      <wps:bodyPr rot="0" vert="horz" wrap="square" lIns="91440" tIns="45720" rIns="91440" bIns="45720" anchor="t" anchorCtr="0">
-                        <a:spAutoFit/>
-                      </wps:bodyPr>
-                    </wps:wsp>
-                  </a:graphicData>
-                </a:graphic>
-                <wp14:sizeRelH relativeFrom="margin">
-                  <wp14:pctWidth>40000</wp14:pctWidth>
-                </wp14:sizeRelH>
-                <wp14:sizeRelV relativeFrom="margin">
-                  <wp14:pctHeight>20000</wp14:pctHeight>
-                </wp14:sizeRelV>
-              </wp:anchor>
-            </w:drawing>
-          </mc:Choice>
-          <mc:Fallback>
-            <w:pict>
-              <v:shape w14:anchorId="3D459A92" id="_x0000_s1027" type="#_x0000_t202" style="position:absolute;margin-left:16.65pt;margin-top:182.4pt;width:185.9pt;height:110.6pt;z-index:251664384;visibility:visible;mso-wrap-style:square;mso-width-percent:400;mso-height-percent:200;mso-wrap-distance-left:9pt;mso-wrap-distance-top:3.6pt;mso-wrap-distance-right:9pt;mso-wrap-distance-bottom:3.6pt;mso-position-horizontal:absolute;mso-position-horizontal-relative:text;mso-position-vertical:absolute;mso-position-vertical-relative:text;mso-width-percent:400;mso-height-percent:200;mso-width-relative:margin;mso-height-relative:margin;v-text-anchor:top" o:gfxdata="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">
-                <v:textbox style="mso-fit-shape-to-text:t">
-                  <w:txbxContent>
-                    <w:p>
-                      <w:r>
-                        <w:t>Hovering over a navigation button changes the color and underlines the link.</w:t>
-                      </w:r>
-                    </w:p>
-                  </w:txbxContent>
-                </v:textbox>
-                <w10:wrap type="square"/>
-              </v:shape>
-            </w:pict>
-          </mc:Fallback>
-        </mc:AlternateContent>
-      </w:r>
-      <w:r>
-        <w:rPr>
-          <w:noProof/>
-        </w:rPr>
-        <mc:AlternateContent>
-          <mc:Choice Requires="wps">
-            <w:drawing>
-              <wp:anchor distT="0" distB="0" distL="114300" distR="114300" simplePos="0" relativeHeight="251662336" behindDoc="0" locked="0" layoutInCell="1" allowOverlap="1" wp14:anchorId="01F10EBA" wp14:editId="17CE9E69">
-                <wp:simplePos x="0" y="0"/>
-                <wp:positionH relativeFrom="column">
-                  <wp:posOffset>2514600</wp:posOffset>
-                </wp:positionH>
-                <wp:positionV relativeFrom="paragraph">
-                  <wp:posOffset>337820</wp:posOffset>
-                </wp:positionV>
-                <wp:extent cx="9525" cy="2019300"/>
-                <wp:effectExtent l="76200" t="38100" r="66675" b="19050"/>
-                <wp:wrapNone/>
-                <wp:docPr id="6" name="Straight Arrow Connector 6"/>
-                <wp:cNvGraphicFramePr/>
-                <a:graphic xmlns:a="http://schemas.openxmlformats.org/drawingml/2006/main">
-                  <a:graphicData uri="http://schemas.microsoft.com/office/word/2010/wordprocessingShape">
-                    <wps:wsp>
-                      <wps:cNvCnPr/>
-                      <wps:spPr>
-                        <a:xfrm flipH="1" flipV="1">
-                          <a:off x="0" y="0"/>
-                          <a:ext cx="9525" cy="2019300"/>
-                        </a:xfrm>
-                        <a:prstGeom prst="straightConnector1">
-                          <a:avLst/>
-                        </a:prstGeom>
-                        <a:ln>
-                          <a:tailEnd type="triangle"/>
-                        </a:ln>
-                      </wps:spPr>
-                      <wps:style>
-                        <a:lnRef idx="1">
-                          <a:schemeClr val="accent1"/>
-                        </a:lnRef>
-                        <a:fillRef idx="0">
-                          <a:schemeClr val="accent1"/>
-                        </a:fillRef>
-                        <a:effectRef idx="0">
-                          <a:schemeClr val="accent1"/>
-                        </a:effectRef>
-                        <a:fontRef idx="minor">
-                          <a:schemeClr val="tx1"/>
-                        </a:fontRef>
-                      </wps:style>
-                      <wps:bodyPr/>
-                    </wps:wsp>
-                  </a:graphicData>
-                </a:graphic>
-              </wp:anchor>
-            </w:drawing>
-          </mc:Choice>
-          <mc:Fallback>
-            <w:pict>
-              <v:shape w14:anchorId="2A1ED2F1" id="Straight Arrow Connector 6" o:spid="_x0000_s1026" type="#_x0000_t32" style="position:absolute;margin-left:198pt;margin-top:26.6pt;width:.75pt;height:159pt;flip:x y;z-index:251662336;visibility:visible;mso-wrap-style:square;mso-wrap-distance-left:9pt;mso-wrap-distance-top:0;mso-wrap-distance-right:9pt;mso-wrap-distance-bottom:0;mso-position-horizontal:absolute;mso-position-horizontal-relative:text;mso-position-vertical:absolute;mso-position-vertical-relative:text" o:gfxdata="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" strokecolor="#5b9bd5 [3204]" strokeweight=".5pt">
-                <v:stroke endarrow="block" joinstyle="miter"/>
-              </v:shape>
-            </w:pict>
-          </mc:Fallback>
-        </mc:AlternateContent>
-      </w:r>
-      <w:r>
-        <w:rPr>
-          <w:noProof/>
-        </w:rPr>
-        <mc:AlternateContent>
-          <mc:Choice Requires="wps">
-            <w:drawing>
-              <wp:anchor distT="45720" distB="45720" distL="114300" distR="114300" simplePos="0" relativeHeight="251661312" behindDoc="0" locked="0" layoutInCell="1" allowOverlap="1" wp14:anchorId="6C9FD565" wp14:editId="4ACA7DD3">
-                <wp:simplePos x="0" y="0"/>
-                <wp:positionH relativeFrom="column">
-                  <wp:posOffset>266700</wp:posOffset>
-                </wp:positionH>
-                <wp:positionV relativeFrom="paragraph">
-                  <wp:posOffset>1433195</wp:posOffset>
-                </wp:positionV>
-                <wp:extent cx="1971675" cy="561975"/>
-                <wp:effectExtent l="0" t="0" r="28575" b="28575"/>
-                <wp:wrapSquare wrapText="bothSides"/>
-                <wp:docPr id="217" name="Text Box 2"/>
-                <wp:cNvGraphicFramePr>
-                  <a:graphicFrameLocks xmlns:a="http://schemas.openxmlformats.org/drawingml/2006/main"/>
-                </wp:cNvGraphicFramePr>
-                <a:graphic xmlns:a="http://schemas.openxmlformats.org/drawingml/2006/main">
-                  <a:graphicData uri="http://schemas.microsoft.com/office/word/2010/wordprocessingShape">
-                    <wps:wsp>
-                      <wps:cNvSpPr txBox="1">
-                        <a:spLocks noChangeArrowheads="1"/>
-                      </wps:cNvSpPr>
-                      <wps:spPr bwMode="auto">
-                        <a:xfrm>
-                          <a:off x="0" y="0"/>
-                          <a:ext cx="1971675" cy="561975"/>
-                        </a:xfrm>
-                        <a:prstGeom prst="rect">
-                          <a:avLst/>
-                        </a:prstGeom>
-                        <a:solidFill>
-                          <a:srgbClr val="FFFFFF"/>
-                        </a:solidFill>
-                        <a:ln w="9525">
-                          <a:solidFill>
-                            <a:srgbClr val="000000"/>
-                          </a:solidFill>
-                          <a:miter lim="800000"/>
-                          <a:headEnd/>
-                          <a:tailEnd/>
-                        </a:ln>
-                      </wps:spPr>
-                      <wps:txbx>
-                        <w:txbxContent>
-                          <w:p>
-                            <w:r>
-                              <w:t>Active navigation is shown in a different color</w:t>
-                            </w:r>
-                          </w:p>
-                          <w:p/>
-                        </w:txbxContent>
-                      </wps:txbx>
-                      <wps:bodyPr rot="0" vert="horz" wrap="square" lIns="91440" tIns="45720" rIns="91440" bIns="45720" anchor="t" anchorCtr="0">
-                        <a:noAutofit/>
-                      </wps:bodyPr>
-                    </wps:wsp>
-                  </a:graphicData>
-                </a:graphic>
-                <wp14:sizeRelH relativeFrom="margin">
-                  <wp14:pctWidth>0</wp14:pctWidth>
-                </wp14:sizeRelH>
-                <wp14:sizeRelV relativeFrom="margin">
-                  <wp14:pctHeight>0</wp14:pctHeight>
-                </wp14:sizeRelV>
-              </wp:anchor>
-            </w:drawing>
-          </mc:Choice>
-          <mc:Fallback>
-            <w:pict>
-              <v:shape w14:anchorId="6C9FD565" id="_x0000_s1028" type="#_x0000_t202" style="position:absolute;margin-left:21pt;margin-top:112.85pt;width:155.25pt;height:44.25pt;z-index:251661312;visibility:visible;mso-wrap-style:square;mso-width-percent:0;mso-height-percent:0;mso-wrap-distance-left:9pt;mso-wrap-distance-top:3.6pt;mso-wrap-distance-right:9pt;mso-wrap-distance-bottom:3.6pt;mso-position-horizontal:absolute;mso-position-horizontal-relative:text;mso-position-vertical:absolute;mso-position-vertical-relative:text;mso-width-percent:0;mso-height-percent:0;mso-width-relative:margin;mso-height-relative:margin;v-text-anchor:top" o:gfxdata="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">
-                <v:textbox>
-                  <w:txbxContent>
-                    <w:p>
-                      <w:r>
-                        <w:t>Active navigation is shown in a different color</w:t>
-                      </w:r>
-                    </w:p>
-                    <w:p/>
-                  </w:txbxContent>
-                </v:textbox>
-                <w10:wrap type="square"/>
-              </v:shape>
-            </w:pict>
-          </mc:Fallback>
-        </mc:AlternateContent>
-      </w:r>
-      <w:r>
-        <w:rPr>
-          <w:noProof/>
-        </w:rPr>
-        <mc:AlternateContent>
-          <mc:Choice Requires="wps">
-            <w:drawing>
-              <wp:anchor distT="0" distB="0" distL="114300" distR="114300" simplePos="0" relativeHeight="251659264" behindDoc="0" locked="0" layoutInCell="1" allowOverlap="1" wp14:anchorId="5549E47D" wp14:editId="0ECF6B47">
-                <wp:simplePos x="0" y="0"/>
-                <wp:positionH relativeFrom="column">
-                  <wp:posOffset>609600</wp:posOffset>
-                </wp:positionH>
-                <wp:positionV relativeFrom="paragraph">
-                  <wp:posOffset>347345</wp:posOffset>
-                </wp:positionV>
-                <wp:extent cx="0" cy="1085850"/>
-                <wp:effectExtent l="76200" t="38100" r="57150" b="19050"/>
-                <wp:wrapNone/>
-                <wp:docPr id="5" name="Straight Arrow Connector 5"/>
-                <wp:cNvGraphicFramePr/>
-                <a:graphic xmlns:a="http://schemas.openxmlformats.org/drawingml/2006/main">
-                  <a:graphicData uri="http://schemas.microsoft.com/office/word/2010/wordprocessingShape">
-                    <wps:wsp>
-                      <wps:cNvCnPr/>
-                      <wps:spPr>
-                        <a:xfrm flipV="1">
-                          <a:off x="0" y="0"/>
-                          <a:ext cx="0" cy="1085850"/>
-                        </a:xfrm>
-                        <a:prstGeom prst="straightConnector1">
-                          <a:avLst/>
-                        </a:prstGeom>
-                        <a:ln>
-                          <a:tailEnd type="triangle"/>
-                        </a:ln>
-                      </wps:spPr>
-                      <wps:style>
-                        <a:lnRef idx="1">
-                          <a:schemeClr val="accent1"/>
-                        </a:lnRef>
-                        <a:fillRef idx="0">
-                          <a:schemeClr val="accent1"/>
-                        </a:fillRef>
-                        <a:effectRef idx="0">
-                          <a:schemeClr val="accent1"/>
-                        </a:effectRef>
-                        <a:fontRef idx="minor">
-                          <a:schemeClr val="tx1"/>
-                        </a:fontRef>
-                      </wps:style>
-                      <wps:bodyPr/>
-                    </wps:wsp>
-                  </a:graphicData>
-                </a:graphic>
-              </wp:anchor>
-            </w:drawing>
-          </mc:Choice>
-          <mc:Fallback>
-            <w:pict>
-              <v:shape w14:anchorId="26B1248C" id="Straight Arrow Connector 5" o:spid="_x0000_s1026" type="#_x0000_t32" style="position:absolute;margin-left:48pt;margin-top:27.35pt;width:0;height:85.5pt;flip:y;z-index:251659264;visibility:visible;mso-wrap-style:square;mso-wrap-distance-left:9pt;mso-wrap-distance-top:0;mso-wrap-distance-right:9pt;mso-wrap-distance-bottom:0;mso-position-horizontal:absolute;mso-position-horizontal-relative:text;mso-position-vertical:absolute;mso-position-vertical-relative:text" o:gfxdata="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" strokecolor="#5b9bd5 [3204]" strokeweight=".5pt">
-                <v:stroke endarrow="block" joinstyle="miter"/>
-              </v:shape>
-            </w:pict>
-          </mc:Fallback>
-        </mc:AlternateContent>
-      </w:r>
-      <w:r>
-        <w:rPr>
-          <w:noProof/>
-        </w:rPr>
-        <w:drawing>
-          <wp:inline distT="0" distB="0" distL="0" distR="0">
-            <wp:extent cx="5943600" cy="619125"/>
-            <wp:effectExtent l="0" t="0" r="0" b="9525"/>
-            <wp:docPr id="4" name="Picture 4"/>
-            <wp:cNvGraphicFramePr>
-              <a:graphicFrameLocks xmlns:a="http://schemas.openxmlformats.org/drawingml/2006/main" noChangeAspect="1"/>
-            </wp:cNvGraphicFramePr>
-            <a:graphic xmlns:a="http://schemas.openxmlformats.org/drawingml/2006/main">
-              <a:graphicData uri="http://schemas.openxmlformats.org/drawingml/2006/picture">
-                <pic:pic xmlns:pic="http://schemas.openxmlformats.org/drawingml/2006/picture">
-                  <pic:nvPicPr>
-                    <pic:cNvPr id="0" name="Picture 2"/>
-                    <pic:cNvPicPr>
-                      <a:picLocks noChangeAspect="1" noChangeArrowheads="1"/>
-                    </pic:cNvPicPr>
-                  </pic:nvPicPr>
-                  <pic:blipFill>
-                    <a:blip r:embed="rId9">
-                      <a:extLst>
-                        <a:ext uri="{28A0092B-C50C-407E-A947-70E740481C1C}">
-                          <a14:useLocalDpi xmlns:a14="http://schemas.microsoft.com/office/drawing/2010/main" val="0"/>
-                        </a:ext>
-                      </a:extLst>
-                    </a:blip>
-                    <a:srcRect/>
-                    <a:stretch>
-                      <a:fillRect/>
-                    </a:stretch>
-                  </pic:blipFill>
-                  <pic:spPr bwMode="auto">
-                    <a:xfrm>
-                      <a:off x="0" y="0"/>
-                      <a:ext cx="5943600" cy="619125"/>
-                    </a:xfrm>
-                    <a:prstGeom prst="rect">
-                      <a:avLst/>
-                    </a:prstGeom>
-                    <a:noFill/>
-                    <a:ln>
-                      <a:noFill/>
-                    </a:ln>
-                  </pic:spPr>
-                </pic:pic>
-              </a:graphicData>
-            </a:graphic>
-          </wp:inline>
-        </w:drawing>
-      </w:r>
-    </w:p>
-    <w:p>
-      <w:pPr>
-        <w:pStyle w:val="Title"/>
-        <w:rPr>
-          <w:noProof/>
-        </w:rPr>
-      </w:pPr>
-      <w:r>
-        <w:rPr>
-          <w:noProof/>
-        </w:rPr>
-        <mc:AlternateContent>
-          <mc:Choice Requires="wps">
-            <w:drawing>
-              <wp:anchor distT="0" distB="0" distL="114300" distR="114300" simplePos="0" relativeHeight="251688960" behindDoc="0" locked="0" layoutInCell="1" allowOverlap="1">
-                <wp:simplePos x="0" y="0"/>
-                <wp:positionH relativeFrom="column">
-                  <wp:posOffset>571500</wp:posOffset>
-                </wp:positionH>
-                <wp:positionV relativeFrom="paragraph">
-                  <wp:posOffset>3665855</wp:posOffset>
-                </wp:positionV>
-                <wp:extent cx="9525" cy="1047750"/>
-                <wp:effectExtent l="76200" t="0" r="66675" b="57150"/>
-                <wp:wrapNone/>
-                <wp:docPr id="23" name="Straight Arrow Connector 23"/>
-                <wp:cNvGraphicFramePr/>
-                <a:graphic xmlns:a="http://schemas.openxmlformats.org/drawingml/2006/main">
-                  <a:graphicData uri="http://schemas.microsoft.com/office/word/2010/wordprocessingShape">
-                    <wps:wsp>
-                      <wps:cNvCnPr/>
-                      <wps:spPr>
-                        <a:xfrm flipH="1">
-                          <a:off x="0" y="0"/>
-                          <a:ext cx="9525" cy="1047750"/>
-                        </a:xfrm>
-                        <a:prstGeom prst="straightConnector1">
-                          <a:avLst/>
-                        </a:prstGeom>
-                        <a:ln>
-                          <a:solidFill>
-                            <a:schemeClr val="tx1"/>
-                          </a:solidFill>
-                          <a:tailEnd type="triangle"/>
-                        </a:ln>
-                      </wps:spPr>
-                      <wps:style>
-                        <a:lnRef idx="1">
-                          <a:schemeClr val="accent1"/>
-                        </a:lnRef>
-                        <a:fillRef idx="0">
-                          <a:schemeClr val="accent1"/>
-                        </a:fillRef>
-                        <a:effectRef idx="0">
-                          <a:schemeClr val="accent1"/>
-                        </a:effectRef>
-                        <a:fontRef idx="minor">
-                          <a:schemeClr val="tx1"/>
-                        </a:fontRef>
-                      </wps:style>
-                      <wps:bodyPr/>
-                    </wps:wsp>
-                  </a:graphicData>
-                </a:graphic>
-              </wp:anchor>
-            </w:drawing>
-          </mc:Choice>
-          <mc:Fallback>
-            <w:pict>
-              <v:shapetype w14:anchorId="46AC1CD2" id="_x0000_t32" coordsize="21600,21600" o:spt="32" o:oned="t" path="m,l21600,21600e" filled="f">
-                <v:path arrowok="t" fillok="f" o:connecttype="none"/>
-                <o:lock v:ext="edit" shapetype="t"/>
-              </v:shapetype>
-              <v:shape id="Straight Arrow Connector 23" o:spid="_x0000_s1026" type="#_x0000_t32" style="position:absolute;margin-left:45pt;margin-top:288.65pt;width:.75pt;height:82.5pt;flip:x;z-index:251688960;visibility:visible;mso-wrap-style:square;mso-wrap-distance-left:9pt;mso-wrap-distance-top:0;mso-wrap-distance-right:9pt;mso-wrap-distance-bottom:0;mso-position-horizontal:absolute;mso-position-horizontal-relative:text;mso-position-vertical:absolute;mso-position-vertical-relative:text" o:gfxdata="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" strokecolor="black [3213]" strokeweight=".5pt">
-                <v:stroke endarrow="block" joinstyle="miter"/>
-              </v:shape>
-            </w:pict>
-          </mc:Fallback>
-        </mc:AlternateContent>
-      </w:r>
-      <w:r>
-        <w:rPr>
-          <w:noProof/>
-        </w:rPr>
-        <mc:AlternateContent>
-          <mc:Choice Requires="wps">
-            <w:drawing>
-              <wp:anchor distT="45720" distB="45720" distL="114300" distR="114300" simplePos="0" relativeHeight="251687936" behindDoc="0" locked="0" layoutInCell="1" allowOverlap="1">
-                <wp:simplePos x="0" y="0"/>
-                <wp:positionH relativeFrom="margin">
-                  <wp:align>left</wp:align>
-                </wp:positionH>
-                <wp:positionV relativeFrom="paragraph">
-                  <wp:posOffset>4726305</wp:posOffset>
+                  <wp:posOffset>4612005</wp:posOffset>
                 </wp:positionV>
                 <wp:extent cx="2360930" cy="1404620"/>
                 <wp:effectExtent l="0" t="0" r="22860" b="20320"/>
@@ -999,11 +926,7 @@
           </mc:Choice>
           <mc:Fallback>
             <w:pict>
-              <v:shapetype id="_x0000_t202" coordsize="21600,21600" o:spt="202" path="m,l,21600r21600,l21600,xe">
-                <v:stroke joinstyle="miter"/>
-                <v:path gradientshapeok="t" o:connecttype="rect"/>
-              </v:shapetype>
-              <v:shape id="_x0000_s1029" type="#_x0000_t202" style="position:absolute;margin-left:0;margin-top:372.15pt;width:185.9pt;height:110.6pt;z-index:251687936;visibility:visible;mso-wrap-style:square;mso-width-percent:400;mso-height-percent:200;mso-wrap-distance-left:9pt;mso-wrap-distance-top:3.6pt;mso-wrap-distance-right:9pt;mso-wrap-distance-bottom:3.6pt;mso-position-horizontal:left;mso-position-horizontal-relative:margin;mso-position-vertical:absolute;mso-position-vertical-relative:text;mso-width-percent:400;mso-height-percent:200;mso-width-relative:margin;mso-height-relative:margin;v-text-anchor:top" o:gfxdata="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">
+              <v:shape w14:anchorId="76063399" id="_x0000_s1029" type="#_x0000_t202" style="position:absolute;margin-left:81.75pt;margin-top:363.15pt;width:185.9pt;height:110.6pt;z-index:251687936;visibility:visible;mso-wrap-style:square;mso-width-percent:400;mso-height-percent:200;mso-wrap-distance-left:9pt;mso-wrap-distance-top:3.6pt;mso-wrap-distance-right:9pt;mso-wrap-distance-bottom:3.6pt;mso-position-horizontal:absolute;mso-position-horizontal-relative:margin;mso-position-vertical:absolute;mso-position-vertical-relative:text;mso-width-percent:400;mso-height-percent:200;mso-width-relative:margin;mso-height-relative:margin;v-text-anchor:top" o:gfxdata="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">
                 <v:textbox style="mso-fit-shape-to-text:t">
                   <w:txbxContent>
                     <w:p>
@@ -1026,7 +949,151 @@
         <mc:AlternateContent>
           <mc:Choice Requires="wps">
             <w:drawing>
-              <wp:anchor distT="45720" distB="45720" distL="114300" distR="114300" simplePos="0" relativeHeight="251685888" behindDoc="0" locked="0" layoutInCell="1" allowOverlap="1">
+              <wp:anchor distT="0" distB="0" distL="114300" distR="114300" simplePos="0" relativeHeight="251688960" behindDoc="0" locked="0" layoutInCell="1" allowOverlap="1" wp14:anchorId="0E7CC9C2" wp14:editId="6454C6C1">
+                <wp:simplePos x="0" y="0"/>
+                <wp:positionH relativeFrom="column">
+                  <wp:posOffset>2354580</wp:posOffset>
+                </wp:positionH>
+                <wp:positionV relativeFrom="paragraph">
+                  <wp:posOffset>3551555</wp:posOffset>
+                </wp:positionV>
+                <wp:extent cx="9525" cy="1047750"/>
+                <wp:effectExtent l="76200" t="0" r="66675" b="57150"/>
+                <wp:wrapNone/>
+                <wp:docPr id="23" name="Straight Arrow Connector 23"/>
+                <wp:cNvGraphicFramePr/>
+                <a:graphic xmlns:a="http://schemas.openxmlformats.org/drawingml/2006/main">
+                  <a:graphicData uri="http://schemas.microsoft.com/office/word/2010/wordprocessingShape">
+                    <wps:wsp>
+                      <wps:cNvCnPr/>
+                      <wps:spPr>
+                        <a:xfrm flipH="1">
+                          <a:off x="0" y="0"/>
+                          <a:ext cx="9525" cy="1047750"/>
+                        </a:xfrm>
+                        <a:prstGeom prst="straightConnector1">
+                          <a:avLst/>
+                        </a:prstGeom>
+                        <a:ln>
+                          <a:solidFill>
+                            <a:schemeClr val="tx1"/>
+                          </a:solidFill>
+                          <a:tailEnd type="triangle"/>
+                        </a:ln>
+                      </wps:spPr>
+                      <wps:style>
+                        <a:lnRef idx="1">
+                          <a:schemeClr val="accent1"/>
+                        </a:lnRef>
+                        <a:fillRef idx="0">
+                          <a:schemeClr val="accent1"/>
+                        </a:fillRef>
+                        <a:effectRef idx="0">
+                          <a:schemeClr val="accent1"/>
+                        </a:effectRef>
+                        <a:fontRef idx="minor">
+                          <a:schemeClr val="tx1"/>
+                        </a:fontRef>
+                      </wps:style>
+                      <wps:bodyPr/>
+                    </wps:wsp>
+                  </a:graphicData>
+                </a:graphic>
+              </wp:anchor>
+            </w:drawing>
+          </mc:Choice>
+          <mc:Fallback>
+            <w:pict>
+              <v:shape w14:anchorId="41974A6A" id="Straight Arrow Connector 23" o:spid="_x0000_s1026" type="#_x0000_t32" style="position:absolute;margin-left:185.4pt;margin-top:279.65pt;width:.75pt;height:82.5pt;flip:x;z-index:251688960;visibility:visible;mso-wrap-style:square;mso-wrap-distance-left:9pt;mso-wrap-distance-top:0;mso-wrap-distance-right:9pt;mso-wrap-distance-bottom:0;mso-position-horizontal:absolute;mso-position-horizontal-relative:text;mso-position-vertical:absolute;mso-position-vertical-relative:text" o:gfxdata="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" strokecolor="black [3213]" strokeweight=".5pt">
+                <v:stroke endarrow="block" joinstyle="miter"/>
+              </v:shape>
+            </w:pict>
+          </mc:Fallback>
+        </mc:AlternateContent>
+      </w:r>
+      <w:r>
+        <w:rPr>
+          <w:noProof/>
+        </w:rPr>
+        <w:drawing>
+          <wp:anchor distT="0" distB="0" distL="114300" distR="114300" simplePos="0" relativeHeight="251689984" behindDoc="1" locked="0" layoutInCell="1" allowOverlap="1" wp14:anchorId="2359CB8F" wp14:editId="46E2E093">
+            <wp:simplePos x="0" y="0"/>
+            <wp:positionH relativeFrom="column">
+              <wp:posOffset>19050</wp:posOffset>
+            </wp:positionH>
+            <wp:positionV relativeFrom="paragraph">
+              <wp:posOffset>3141980</wp:posOffset>
+            </wp:positionV>
+            <wp:extent cx="4400550" cy="485775"/>
+            <wp:effectExtent l="0" t="0" r="0" b="9525"/>
+            <wp:wrapTight wrapText="bothSides">
+              <wp:wrapPolygon edited="0">
+                <wp:start x="0" y="0"/>
+                <wp:lineTo x="0" y="21176"/>
+                <wp:lineTo x="21506" y="21176"/>
+                <wp:lineTo x="21506" y="0"/>
+                <wp:lineTo x="0" y="0"/>
+              </wp:wrapPolygon>
+            </wp:wrapTight>
+            <wp:docPr id="27" name="Picture 27"/>
+            <wp:cNvGraphicFramePr>
+              <a:graphicFrameLocks xmlns:a="http://schemas.openxmlformats.org/drawingml/2006/main" noChangeAspect="1"/>
+            </wp:cNvGraphicFramePr>
+            <a:graphic xmlns:a="http://schemas.openxmlformats.org/drawingml/2006/main">
+              <a:graphicData uri="http://schemas.openxmlformats.org/drawingml/2006/picture">
+                <pic:pic xmlns:pic="http://schemas.openxmlformats.org/drawingml/2006/picture">
+                  <pic:nvPicPr>
+                    <pic:cNvPr id="0" name="Picture 4"/>
+                    <pic:cNvPicPr>
+                      <a:picLocks noChangeAspect="1" noChangeArrowheads="1"/>
+                    </pic:cNvPicPr>
+                  </pic:nvPicPr>
+                  <pic:blipFill>
+                    <a:blip r:embed="rId10">
+                      <a:extLst>
+                        <a:ext uri="{28A0092B-C50C-407E-A947-70E740481C1C}">
+                          <a14:useLocalDpi xmlns:a14="http://schemas.microsoft.com/office/drawing/2010/main" val="0"/>
+                        </a:ext>
+                      </a:extLst>
+                    </a:blip>
+                    <a:srcRect/>
+                    <a:stretch>
+                      <a:fillRect/>
+                    </a:stretch>
+                  </pic:blipFill>
+                  <pic:spPr bwMode="auto">
+                    <a:xfrm>
+                      <a:off x="0" y="0"/>
+                      <a:ext cx="4400550" cy="485775"/>
+                    </a:xfrm>
+                    <a:prstGeom prst="rect">
+                      <a:avLst/>
+                    </a:prstGeom>
+                    <a:noFill/>
+                    <a:ln>
+                      <a:noFill/>
+                    </a:ln>
+                  </pic:spPr>
+                </pic:pic>
+              </a:graphicData>
+            </a:graphic>
+            <wp14:sizeRelH relativeFrom="page">
+              <wp14:pctWidth>0</wp14:pctWidth>
+            </wp14:sizeRelH>
+            <wp14:sizeRelV relativeFrom="page">
+              <wp14:pctHeight>0</wp14:pctHeight>
+            </wp14:sizeRelV>
+          </wp:anchor>
+        </w:drawing>
+      </w:r>
+      <w:r>
+        <w:rPr>
+          <w:noProof/>
+        </w:rPr>
+        <mc:AlternateContent>
+          <mc:Choice Requires="wps">
+            <w:drawing>
+              <wp:anchor distT="45720" distB="45720" distL="114300" distR="114300" simplePos="0" relativeHeight="251685888" behindDoc="0" locked="0" layoutInCell="1" allowOverlap="1" wp14:anchorId="2CFCE6A2" wp14:editId="7D28B2A9">
                 <wp:simplePos x="0" y="0"/>
                 <wp:positionH relativeFrom="column">
                   <wp:posOffset>1764030</wp:posOffset>
@@ -1106,7 +1173,7 @@
           </mc:Choice>
           <mc:Fallback>
             <w:pict>
-              <v:shape id="_x0000_s1030" type="#_x0000_t202" style="position:absolute;margin-left:138.9pt;margin-top:197.3pt;width:185.9pt;height:110.6pt;z-index:251685888;visibility:visible;mso-wrap-style:square;mso-width-percent:400;mso-height-percent:200;mso-wrap-distance-left:9pt;mso-wrap-distance-top:3.6pt;mso-wrap-distance-right:9pt;mso-wrap-distance-bottom:3.6pt;mso-position-horizontal:absolute;mso-position-horizontal-relative:text;mso-position-vertical:absolute;mso-position-vertical-relative:text;mso-width-percent:400;mso-height-percent:200;mso-width-relative:margin;mso-height-relative:margin;v-text-anchor:top" o:gfxdata="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">
+              <v:shape w14:anchorId="2CFCE6A2" id="_x0000_s1030" type="#_x0000_t202" style="position:absolute;margin-left:138.9pt;margin-top:197.3pt;width:185.9pt;height:110.6pt;z-index:251685888;visibility:visible;mso-wrap-style:square;mso-width-percent:400;mso-height-percent:200;mso-wrap-distance-left:9pt;mso-wrap-distance-top:3.6pt;mso-wrap-distance-right:9pt;mso-wrap-distance-bottom:3.6pt;mso-position-horizontal:absolute;mso-position-horizontal-relative:text;mso-position-vertical:absolute;mso-position-vertical-relative:text;mso-width-percent:400;mso-height-percent:200;mso-width-relative:margin;mso-height-relative:margin;v-text-anchor:top" o:gfxdata="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">
                 <v:textbox style="mso-fit-shape-to-text:t">
                   <w:txbxContent>
                     <w:p>
@@ -1134,81 +1201,6 @@
             </w:pict>
           </mc:Fallback>
         </mc:AlternateContent>
-      </w:r>
-      <w:r>
-        <w:rPr>
-          <w:noProof/>
-        </w:rPr>
-        <w:drawing>
-          <wp:anchor distT="0" distB="0" distL="114300" distR="114300" simplePos="0" relativeHeight="251683840" behindDoc="1" locked="0" layoutInCell="1" allowOverlap="1">
-            <wp:simplePos x="0" y="0"/>
-            <wp:positionH relativeFrom="column">
-              <wp:posOffset>190500</wp:posOffset>
-            </wp:positionH>
-            <wp:positionV relativeFrom="paragraph">
-              <wp:posOffset>3008630</wp:posOffset>
-            </wp:positionV>
-            <wp:extent cx="5381625" cy="1419225"/>
-            <wp:effectExtent l="0" t="0" r="9525" b="9525"/>
-            <wp:wrapTight wrapText="bothSides">
-              <wp:wrapPolygon edited="0">
-                <wp:start x="0" y="0"/>
-                <wp:lineTo x="0" y="21455"/>
-                <wp:lineTo x="21562" y="21455"/>
-                <wp:lineTo x="21562" y="0"/>
-                <wp:lineTo x="0" y="0"/>
-              </wp:wrapPolygon>
-            </wp:wrapTight>
-            <wp:docPr id="2" name="Picture 2"/>
-            <wp:cNvGraphicFramePr>
-              <a:graphicFrameLocks xmlns:a="http://schemas.openxmlformats.org/drawingml/2006/main" noChangeAspect="1"/>
-            </wp:cNvGraphicFramePr>
-            <a:graphic xmlns:a="http://schemas.openxmlformats.org/drawingml/2006/main">
-              <a:graphicData uri="http://schemas.openxmlformats.org/drawingml/2006/picture">
-                <pic:pic xmlns:pic="http://schemas.openxmlformats.org/drawingml/2006/picture">
-                  <pic:nvPicPr>
-                    <pic:cNvPr id="0" name="Picture 1"/>
-                    <pic:cNvPicPr>
-                      <a:picLocks noChangeAspect="1" noChangeArrowheads="1"/>
-                    </pic:cNvPicPr>
-                  </pic:nvPicPr>
-                  <pic:blipFill>
-                    <a:blip r:embed="rId10">
-                      <a:extLst>
-                        <a:ext uri="{28A0092B-C50C-407E-A947-70E740481C1C}">
-                          <a14:useLocalDpi xmlns:a14="http://schemas.microsoft.com/office/drawing/2010/main" val="0"/>
-                        </a:ext>
-                      </a:extLst>
-                    </a:blip>
-                    <a:srcRect/>
-                    <a:stretch>
-                      <a:fillRect/>
-                    </a:stretch>
-                  </pic:blipFill>
-                  <pic:spPr bwMode="auto">
-                    <a:xfrm>
-                      <a:off x="0" y="0"/>
-                      <a:ext cx="5381625" cy="1419225"/>
-                    </a:xfrm>
-                    <a:prstGeom prst="rect">
-                      <a:avLst/>
-                    </a:prstGeom>
-                    <a:noFill/>
-                    <a:ln>
-                      <a:noFill/>
-                    </a:ln>
-                  </pic:spPr>
-                </pic:pic>
-              </a:graphicData>
-            </a:graphic>
-            <wp14:sizeRelH relativeFrom="page">
-              <wp14:pctWidth>0</wp14:pctWidth>
-            </wp14:sizeRelH>
-            <wp14:sizeRelV relativeFrom="page">
-              <wp14:pctHeight>0</wp14:pctHeight>
-            </wp14:sizeRelV>
-          </wp:anchor>
-        </w:drawing>
       </w:r>
       <w:r>
         <w:rPr>
@@ -3919,7 +3911,7 @@
 </file>
 
 <file path=customXml/itemProps1.xml><?xml version="1.0" encoding="utf-8"?>
-<ds:datastoreItem xmlns:ds="http://schemas.openxmlformats.org/officeDocument/2006/customXml" ds:itemID="{24A28266-7105-4E91-97D3-A22CEADC0B85}">
+<ds:datastoreItem xmlns:ds="http://schemas.openxmlformats.org/officeDocument/2006/customXml" ds:itemID="{2BAC85DD-4CFC-45CD-B45D-CD5EF2A20F1A}">
   <ds:schemaRefs>
     <ds:schemaRef ds:uri="http://schemas.openxmlformats.org/officeDocument/2006/bibliography"/>
   </ds:schemaRefs>

</xml_diff>